<commit_message>
Update Docs to include various changes
</commit_message>
<xml_diff>
--- a/Documentation/OWASP Seraphimdroid Documentation.docx
+++ b/Documentation/OWASP Seraphimdroid Documentation.docx
@@ -82,7 +82,21 @@
           <w:rFonts w:ascii="Arial" w:eastAsia="Arial" w:hAnsi="Arial" w:cs="Arial"/>
           <w:color w:val="222222"/>
         </w:rPr>
-        <w:t xml:space="preserve"> file which displays the navigation drawers consisting of 8 main fragments, namely,</w:t>
+        <w:t xml:space="preserve"> file which displays the navigation drawers consisting of 8 main fragments</w:t>
+      </w:r>
+      <w:r>
+        <w:rPr>
+          <w:rFonts w:ascii="Arial" w:eastAsia="Arial" w:hAnsi="Arial" w:cs="Arial"/>
+          <w:color w:val="222222"/>
+        </w:rPr>
+        <w:t xml:space="preserve"> + an Additional fragment for the Project Info </w:t>
+      </w:r>
+      <w:r>
+        <w:rPr>
+          <w:rFonts w:ascii="Arial" w:eastAsia="Arial" w:hAnsi="Arial" w:cs="Arial"/>
+          <w:color w:val="222222"/>
+        </w:rPr>
+        <w:t>, namely,</w:t>
       </w:r>
     </w:p>
     <w:p>
@@ -110,14 +124,7 @@
           <w:rFonts w:ascii="Arial" w:eastAsia="Arial" w:hAnsi="Arial" w:cs="Arial"/>
           <w:color w:val="222222"/>
         </w:rPr>
-        <w:t>2.</w:t>
-      </w:r>
-      <w:r>
-        <w:rPr>
-          <w:rFonts w:ascii="Arial" w:eastAsia="Arial" w:hAnsi="Arial" w:cs="Arial"/>
-          <w:color w:val="222222"/>
-        </w:rPr>
-        <w:t xml:space="preserve"> SettingsCheckFragment.java</w:t>
+        <w:t>2. SettingsCheckFragment.java</w:t>
       </w:r>
     </w:p>
     <w:p>
@@ -193,26 +200,35 @@
           <w:rFonts w:ascii="Arial" w:eastAsia="Arial" w:hAnsi="Arial" w:cs="Arial"/>
           <w:color w:val="222222"/>
         </w:rPr>
-        <w:t>8</w:t>
-      </w:r>
-      <w:r>
-        <w:rPr>
-          <w:rFonts w:ascii="Arial" w:eastAsia="Arial" w:hAnsi="Arial" w:cs="Arial"/>
-          <w:color w:val="222222"/>
-        </w:rPr>
-        <w:t>. SettingsFragment.java</w:t>
-      </w:r>
-    </w:p>
-    <w:p>
-      <w:pPr>
-        <w:spacing w:after="240" w:line="276" w:lineRule="auto"/>
-      </w:pPr>
-      <w:r>
-        <w:rPr>
-          <w:rFonts w:ascii="Arial" w:eastAsia="Arial" w:hAnsi="Arial" w:cs="Arial"/>
-          <w:color w:val="222222"/>
-        </w:rPr>
-        <w:t>9</w:t>
+        <w:t>8. SettingsFragment.java</w:t>
+      </w:r>
+    </w:p>
+    <w:p>
+      <w:pPr>
+        <w:spacing w:after="240" w:line="276" w:lineRule="auto"/>
+      </w:pPr>
+      <w:r>
+        <w:rPr>
+          <w:rFonts w:ascii="Arial" w:eastAsia="Arial" w:hAnsi="Arial" w:cs="Arial"/>
+          <w:color w:val="222222"/>
+        </w:rPr>
+        <w:t>(</w:t>
+      </w:r>
+      <w:proofErr w:type="spellStart"/>
+      <w:r>
+        <w:rPr>
+          <w:rFonts w:ascii="Arial" w:eastAsia="Arial" w:hAnsi="Arial" w:cs="Arial"/>
+          <w:color w:val="222222"/>
+        </w:rPr>
+        <w:t>i</w:t>
+      </w:r>
+      <w:proofErr w:type="spellEnd"/>
+      <w:r>
+        <w:rPr>
+          <w:rFonts w:ascii="Arial" w:eastAsia="Arial" w:hAnsi="Arial" w:cs="Arial"/>
+          <w:color w:val="222222"/>
+        </w:rPr>
+        <w:t xml:space="preserve">) </w:t>
       </w:r>
       <w:r>
         <w:rPr>
@@ -231,14 +247,7 @@
           <w:rFonts w:ascii="Arial" w:eastAsia="Arial" w:hAnsi="Arial" w:cs="Arial"/>
           <w:color w:val="222222"/>
         </w:rPr>
-        <w:t>Implementation detail for each fragment is given below</w:t>
-      </w:r>
-      <w:r>
-        <w:rPr>
-          <w:rFonts w:ascii="Arial" w:eastAsia="Arial" w:hAnsi="Arial" w:cs="Arial"/>
-          <w:color w:val="222222"/>
-        </w:rPr>
-        <w:t xml:space="preserve">: </w:t>
+        <w:t xml:space="preserve">Implementation detail for each fragment is given below: </w:t>
       </w:r>
     </w:p>
     <w:p>
@@ -342,242 +351,155 @@
           <w:rFonts w:ascii="Courier New" w:eastAsia="Courier New" w:hAnsi="Courier New" w:cs="Courier New"/>
           <w:color w:val="222222"/>
         </w:rPr>
-        <w:t xml:space="preserve"> = </w:t>
+        <w:t xml:space="preserve"> = getActivity().getPackageManager().packageManager.getInstalledApplication(PackageManager.GET_META_DATA);</w:t>
+      </w:r>
+    </w:p>
+    <w:p>
+      <w:pPr>
+        <w:spacing w:after="240" w:line="276" w:lineRule="auto"/>
+      </w:pPr>
+      <w:proofErr w:type="spellStart"/>
+      <w:r>
+        <w:rPr>
+          <w:rFonts w:ascii="Arial" w:eastAsia="Arial" w:hAnsi="Arial" w:cs="Arial"/>
+          <w:color w:val="222222"/>
+        </w:rPr>
+        <w:lastRenderedPageBreak/>
+        <w:t>appList</w:t>
+      </w:r>
+      <w:proofErr w:type="spellEnd"/>
+      <w:r>
+        <w:rPr>
+          <w:rFonts w:ascii="Arial" w:eastAsia="Arial" w:hAnsi="Arial" w:cs="Arial"/>
+          <w:color w:val="222222"/>
+        </w:rPr>
+        <w:t xml:space="preserve"> stores the information of all the installed application, then for each item in the list permission are fetched and the details for these permissions are retrieved from the database using a custom class </w:t>
       </w:r>
       <w:proofErr w:type="spellStart"/>
       <w:r>
         <w:rPr>
           <w:rFonts w:ascii="Courier New" w:eastAsia="Courier New" w:hAnsi="Courier New" w:cs="Courier New"/>
-          <w:color w:val="222222"/>
-        </w:rPr>
-        <w:t>getActivity</w:t>
+          <w:b/>
+          <w:color w:val="222222"/>
+        </w:rPr>
+        <w:t>PermissionGetter</w:t>
       </w:r>
       <w:proofErr w:type="spellEnd"/>
       <w:r>
         <w:rPr>
           <w:rFonts w:ascii="Courier New" w:eastAsia="Courier New" w:hAnsi="Courier New" w:cs="Courier New"/>
-          <w:color w:val="222222"/>
-        </w:rPr>
-        <w:t>().</w:t>
+          <w:b/>
+          <w:color w:val="222222"/>
+        </w:rPr>
+        <w:t xml:space="preserve">. </w:t>
+      </w:r>
+      <w:r>
+        <w:rPr>
+          <w:rFonts w:ascii="Arial" w:eastAsia="Arial" w:hAnsi="Arial" w:cs="Arial"/>
+          <w:color w:val="222222"/>
+        </w:rPr>
+        <w:t xml:space="preserve">All this task is performed in a separate thread using class </w:t>
       </w:r>
       <w:proofErr w:type="spellStart"/>
       <w:r>
         <w:rPr>
           <w:rFonts w:ascii="Courier New" w:eastAsia="Courier New" w:hAnsi="Courier New" w:cs="Courier New"/>
-          <w:color w:val="222222"/>
-        </w:rPr>
-        <w:t>getPackageManager</w:t>
-      </w:r>
-      <w:proofErr w:type="spellEnd"/>
+          <w:b/>
+          <w:color w:val="222222"/>
+        </w:rPr>
+        <w:t>AsyncTask</w:t>
+      </w:r>
+      <w:proofErr w:type="spellEnd"/>
+      <w:r>
+        <w:rPr>
+          <w:rFonts w:ascii="Ubuntu" w:eastAsia="Ubuntu" w:hAnsi="Ubuntu" w:cs="Ubuntu"/>
+          <w:color w:val="222222"/>
+        </w:rPr>
+        <w:t>,</w:t>
+      </w:r>
+      <w:r>
+        <w:rPr>
+          <w:rFonts w:ascii="Arial" w:eastAsia="Arial" w:hAnsi="Arial" w:cs="Arial"/>
+          <w:color w:val="222222"/>
+        </w:rPr>
+        <w:t xml:space="preserve"> which contains an object </w:t>
+      </w:r>
+      <w:proofErr w:type="spellStart"/>
+      <w:r>
+        <w:rPr>
+          <w:rFonts w:ascii="Arial" w:eastAsia="Arial" w:hAnsi="Arial" w:cs="Arial"/>
+          <w:b/>
+          <w:bCs/>
+          <w:color w:val="222222"/>
+        </w:rPr>
+        <w:t>svmModel</w:t>
+      </w:r>
+      <w:proofErr w:type="spellEnd"/>
+      <w:r>
+        <w:rPr>
+          <w:rFonts w:ascii="Arial" w:eastAsia="Arial" w:hAnsi="Arial" w:cs="Arial"/>
+          <w:color w:val="222222"/>
+        </w:rPr>
+        <w:t xml:space="preserve">, which loads a pre-trained </w:t>
+      </w:r>
+      <w:r>
+        <w:rPr>
+          <w:rFonts w:ascii="Arial" w:eastAsia="Arial" w:hAnsi="Arial" w:cs="Arial"/>
+          <w:b/>
+          <w:bCs/>
+          <w:color w:val="222222"/>
+        </w:rPr>
+        <w:t>SMO</w:t>
+      </w:r>
+      <w:r>
+        <w:rPr>
+          <w:rFonts w:ascii="Arial" w:eastAsia="Arial" w:hAnsi="Arial" w:cs="Arial"/>
+          <w:color w:val="222222"/>
+        </w:rPr>
+        <w:t xml:space="preserve"> Weka model. This instance is then used to predict the the nature of application, using it's permissions as a 0/1 feature vector.  The Prediction accuracy of our current model is ~88%</w:t>
+      </w:r>
+      <w:r>
+        <w:rPr>
+          <w:rFonts w:ascii="Ubuntu" w:eastAsia="Ubuntu" w:hAnsi="Ubuntu" w:cs="Ubuntu"/>
+          <w:color w:val="222222"/>
+        </w:rPr>
+        <w:t xml:space="preserve">  </w:t>
+      </w:r>
+    </w:p>
+    <w:p>
+      <w:pPr>
+        <w:spacing w:after="240" w:line="276" w:lineRule="auto"/>
+      </w:pPr>
+      <w:proofErr w:type="spellStart"/>
       <w:r>
         <w:rPr>
           <w:rFonts w:ascii="Courier New" w:eastAsia="Courier New" w:hAnsi="Courier New" w:cs="Courier New"/>
-          <w:color w:val="222222"/>
-        </w:rPr>
-        <w:t>().</w:t>
-      </w:r>
+          <w:b/>
+          <w:color w:val="222222"/>
+        </w:rPr>
+        <w:t>ExpandableListView</w:t>
+      </w:r>
+      <w:proofErr w:type="spellEnd"/>
+      <w:r>
+        <w:rPr>
+          <w:rFonts w:ascii="Arial" w:eastAsia="Arial" w:hAnsi="Arial" w:cs="Arial"/>
+          <w:color w:val="222222"/>
+        </w:rPr>
+        <w:t xml:space="preserve"> is used to display the installed applications and the child item for each item displays the permissions that is used by that application. With each installed application an indication is displayed to show the danger level for that app and user could uninstall the application by long pressing on the name.</w:t>
+      </w:r>
+    </w:p>
+    <w:p>
+      <w:pPr>
+        <w:spacing w:after="240" w:line="276" w:lineRule="auto"/>
+        <w:rPr>
+          <w:rFonts w:ascii="Arial" w:eastAsia="Arial" w:hAnsi="Arial" w:cs="Arial"/>
+          <w:color w:val="222222"/>
+        </w:rPr>
+      </w:pPr>
       <w:proofErr w:type="spellStart"/>
       <w:r>
         <w:rPr>
           <w:rFonts w:ascii="Courier New" w:eastAsia="Courier New" w:hAnsi="Courier New" w:cs="Courier New"/>
-          <w:color w:val="222222"/>
-        </w:rPr>
-        <w:t>packageManager.getInstalledApplication</w:t>
-      </w:r>
-      <w:proofErr w:type="spellEnd"/>
-      <w:r>
-        <w:rPr>
-          <w:rFonts w:ascii="Courier New" w:eastAsia="Courier New" w:hAnsi="Courier New" w:cs="Courier New"/>
-          <w:color w:val="222222"/>
-        </w:rPr>
-        <w:t>(</w:t>
-      </w:r>
-      <w:proofErr w:type="spellStart"/>
-      <w:r>
-        <w:rPr>
-          <w:rFonts w:ascii="Courier New" w:eastAsia="Courier New" w:hAnsi="Courier New" w:cs="Courier New"/>
-          <w:color w:val="222222"/>
-        </w:rPr>
-        <w:t>PackageManager.GET_META_DATA</w:t>
-      </w:r>
-      <w:proofErr w:type="spellEnd"/>
-      <w:r>
-        <w:rPr>
-          <w:rFonts w:ascii="Courier New" w:eastAsia="Courier New" w:hAnsi="Courier New" w:cs="Courier New"/>
-          <w:color w:val="222222"/>
-        </w:rPr>
-        <w:t>);</w:t>
-      </w:r>
-    </w:p>
-    <w:p>
-      <w:pPr>
-        <w:spacing w:after="240" w:line="276" w:lineRule="auto"/>
-      </w:pPr>
-      <w:proofErr w:type="spellStart"/>
-      <w:r>
-        <w:rPr>
-          <w:rFonts w:ascii="Arial" w:eastAsia="Arial" w:hAnsi="Arial" w:cs="Arial"/>
-          <w:color w:val="222222"/>
-        </w:rPr>
-        <w:t>appList</w:t>
-      </w:r>
-      <w:proofErr w:type="spellEnd"/>
-      <w:r>
-        <w:rPr>
-          <w:rFonts w:ascii="Arial" w:eastAsia="Arial" w:hAnsi="Arial" w:cs="Arial"/>
-          <w:color w:val="222222"/>
-        </w:rPr>
-        <w:t xml:space="preserve"> stores the information of all the installed application, then for each item in the list permission are fetched and the details for these permissions are retrieved from </w:t>
-      </w:r>
-      <w:r>
-        <w:rPr>
-          <w:rFonts w:ascii="Arial" w:eastAsia="Arial" w:hAnsi="Arial" w:cs="Arial"/>
-          <w:color w:val="222222"/>
-        </w:rPr>
-        <w:lastRenderedPageBreak/>
-        <w:t xml:space="preserve">the database using a custom class </w:t>
-      </w:r>
-      <w:proofErr w:type="spellStart"/>
-      <w:r>
-        <w:rPr>
-          <w:rFonts w:ascii="Courier New" w:eastAsia="Courier New" w:hAnsi="Courier New" w:cs="Courier New"/>
-          <w:b/>
-          <w:color w:val="222222"/>
-        </w:rPr>
-        <w:t>PermissionGetter</w:t>
-      </w:r>
-      <w:proofErr w:type="spellEnd"/>
-      <w:r>
-        <w:rPr>
-          <w:rFonts w:ascii="Courier New" w:eastAsia="Courier New" w:hAnsi="Courier New" w:cs="Courier New"/>
-          <w:b/>
-          <w:color w:val="222222"/>
-        </w:rPr>
-        <w:t xml:space="preserve">. </w:t>
-      </w:r>
-      <w:r>
-        <w:rPr>
-          <w:rFonts w:ascii="Arial" w:eastAsia="Arial" w:hAnsi="Arial" w:cs="Arial"/>
-          <w:color w:val="222222"/>
-        </w:rPr>
-        <w:t xml:space="preserve">All this task is performed in a separate thread using class </w:t>
-      </w:r>
-      <w:proofErr w:type="spellStart"/>
-      <w:r>
-        <w:rPr>
-          <w:rFonts w:ascii="Courier New" w:eastAsia="Courier New" w:hAnsi="Courier New" w:cs="Courier New"/>
-          <w:b/>
-          <w:color w:val="222222"/>
-        </w:rPr>
-        <w:t>AsyncTask</w:t>
-      </w:r>
-      <w:proofErr w:type="spellEnd"/>
-      <w:r>
-        <w:rPr>
-          <w:rFonts w:ascii="Ubuntu" w:eastAsia="Ubuntu" w:hAnsi="Ubuntu" w:cs="Ubuntu"/>
-          <w:color w:val="222222"/>
-        </w:rPr>
-        <w:t>,</w:t>
-      </w:r>
-      <w:r>
-        <w:rPr>
-          <w:rFonts w:ascii="Arial" w:eastAsia="Arial" w:hAnsi="Arial" w:cs="Arial"/>
-          <w:color w:val="222222"/>
-        </w:rPr>
-        <w:t xml:space="preserve"> which contains an object </w:t>
-      </w:r>
-      <w:proofErr w:type="spellStart"/>
-      <w:r>
-        <w:rPr>
-          <w:rFonts w:ascii="Arial" w:eastAsia="Arial" w:hAnsi="Arial" w:cs="Arial"/>
-          <w:b/>
-          <w:bCs/>
-          <w:color w:val="222222"/>
-        </w:rPr>
-        <w:t>svmModel</w:t>
-      </w:r>
-      <w:proofErr w:type="spellEnd"/>
-      <w:r>
-        <w:rPr>
-          <w:rFonts w:ascii="Arial" w:eastAsia="Arial" w:hAnsi="Arial" w:cs="Arial"/>
-          <w:color w:val="222222"/>
-        </w:rPr>
-        <w:t xml:space="preserve">, which loads a pre-trained </w:t>
-      </w:r>
-      <w:r>
-        <w:rPr>
-          <w:rFonts w:ascii="Arial" w:eastAsia="Arial" w:hAnsi="Arial" w:cs="Arial"/>
-          <w:b/>
-          <w:bCs/>
-          <w:color w:val="222222"/>
-        </w:rPr>
-        <w:t>SMO</w:t>
-      </w:r>
-      <w:r>
-        <w:rPr>
-          <w:rFonts w:ascii="Arial" w:eastAsia="Arial" w:hAnsi="Arial" w:cs="Arial"/>
-          <w:color w:val="222222"/>
-        </w:rPr>
-        <w:t xml:space="preserve"> Weka model. This instance is then used to predict the </w:t>
-      </w:r>
-      <w:proofErr w:type="spellStart"/>
-      <w:r>
-        <w:rPr>
-          <w:rFonts w:ascii="Arial" w:eastAsia="Arial" w:hAnsi="Arial" w:cs="Arial"/>
-          <w:color w:val="222222"/>
-        </w:rPr>
-        <w:t>the</w:t>
-      </w:r>
-      <w:proofErr w:type="spellEnd"/>
-      <w:r>
-        <w:rPr>
-          <w:rFonts w:ascii="Arial" w:eastAsia="Arial" w:hAnsi="Arial" w:cs="Arial"/>
-          <w:color w:val="222222"/>
-        </w:rPr>
-        <w:t xml:space="preserve"> nature of application, using it's permissions as a 0/1 feature vector.  The Prediction accuracy of our current model is ~88%</w:t>
-      </w:r>
-      <w:r>
-        <w:rPr>
-          <w:rFonts w:ascii="Ubuntu" w:eastAsia="Ubuntu" w:hAnsi="Ubuntu" w:cs="Ubuntu"/>
-          <w:color w:val="222222"/>
-        </w:rPr>
-        <w:t xml:space="preserve">  </w:t>
-      </w:r>
-    </w:p>
-    <w:p>
-      <w:pPr>
-        <w:spacing w:after="240" w:line="276" w:lineRule="auto"/>
-      </w:pPr>
-      <w:proofErr w:type="spellStart"/>
-      <w:r>
-        <w:rPr>
-          <w:rFonts w:ascii="Courier New" w:eastAsia="Courier New" w:hAnsi="Courier New" w:cs="Courier New"/>
-          <w:b/>
-          <w:color w:val="222222"/>
-        </w:rPr>
-        <w:t>ExpandableListView</w:t>
-      </w:r>
-      <w:proofErr w:type="spellEnd"/>
-      <w:r>
-        <w:rPr>
-          <w:rFonts w:ascii="Arial" w:eastAsia="Arial" w:hAnsi="Arial" w:cs="Arial"/>
-          <w:color w:val="222222"/>
-        </w:rPr>
-        <w:t xml:space="preserve"> is used to display the installed applications and the child item for each item displays the permissions that is used by that application. With each installed application an indication is displayed to show the danger level for that app and user could uninstall the application by long pressing on the name.</w:t>
-      </w:r>
-    </w:p>
-    <w:p>
-      <w:pPr>
-        <w:spacing w:after="240" w:line="276" w:lineRule="auto"/>
-        <w:rPr>
-          <w:rFonts w:ascii="Arial" w:eastAsia="Arial" w:hAnsi="Arial" w:cs="Arial"/>
-          <w:color w:val="222222"/>
-        </w:rPr>
-      </w:pPr>
-      <w:proofErr w:type="spellStart"/>
-      <w:r>
-        <w:rPr>
-          <w:rFonts w:ascii="Courier New" w:eastAsia="Courier New" w:hAnsi="Courier New" w:cs="Courier New"/>
           <w:b/>
           <w:color w:val="222222"/>
         </w:rPr>
@@ -589,27 +511,14 @@
           <w:rFonts w:ascii="Arial" w:eastAsia="Arial" w:hAnsi="Arial" w:cs="Arial"/>
           <w:color w:val="222222"/>
         </w:rPr>
-        <w:t xml:space="preserve"> displays the details about each permission, the threat it poses, what access it provides to the application and how can it be used to damage your data or affect your privacy. It has been themed as a dialog box, because that</w:t>
-      </w:r>
-      <w:r>
-        <w:rPr>
-          <w:rFonts w:ascii="Arial" w:eastAsia="Arial" w:hAnsi="Arial" w:cs="Arial"/>
-          <w:color w:val="222222"/>
-        </w:rPr>
-        <w:t xml:space="preserve"> </w:t>
-      </w:r>
-      <w:r>
-        <w:rPr>
-          <w:rFonts w:ascii="Arial" w:eastAsia="Arial" w:hAnsi="Arial" w:cs="Arial"/>
-          <w:color w:val="222222"/>
-        </w:rPr>
-        <w:t>suits best for displaying some information.</w:t>
-      </w:r>
-    </w:p>
-    <w:p>
-      <w:pPr>
-        <w:spacing w:after="240" w:line="276" w:lineRule="auto"/>
-      </w:pPr>
+        <w:t xml:space="preserve"> displays the details about each permission, the threat it poses, what access it provides to the application and how can it be used to damage your data or affect your privacy. It has been themed as a dialog box, because that suits best for displaying some information.</w:t>
+      </w:r>
+    </w:p>
+    <w:p>
+      <w:pPr>
+        <w:spacing w:after="240" w:line="276" w:lineRule="auto"/>
+      </w:pPr>
+      <w:bookmarkStart w:id="0" w:name="_GoBack"/>
       <w:r>
         <w:rPr>
           <w:rFonts w:ascii="Arial" w:eastAsia="Arial" w:hAnsi="Arial" w:cs="Arial"/>
@@ -618,9 +527,9 @@
           <w:lang w:val="en-US"/>
         </w:rPr>
         <w:drawing>
-          <wp:inline distT="114300" distB="114300" distL="114300" distR="114300" wp14:anchorId="5A867A6A" wp14:editId="741308A6">
-            <wp:extent cx="5880735" cy="5474335"/>
-            <wp:effectExtent l="0" t="0" r="12065" b="12065"/>
+          <wp:inline distT="114300" distB="114300" distL="114300" distR="114300" wp14:anchorId="5A867A6A" wp14:editId="24D26B00">
+            <wp:extent cx="5652135" cy="5261532"/>
+            <wp:effectExtent l="0" t="0" r="12065" b="0"/>
             <wp:docPr id="1" name="image10.png" descr="UML.png"/>
             <wp:cNvGraphicFramePr>
               <a:graphicFrameLocks xmlns:a="http://schemas.openxmlformats.org/drawingml/2006/main" noChangeAspect="1"/>
@@ -643,7 +552,7 @@
                   <pic:spPr bwMode="auto">
                     <a:xfrm>
                       <a:off x="0" y="0"/>
-                      <a:ext cx="5890852" cy="5483753"/>
+                      <a:ext cx="5670512" cy="5278639"/>
                     </a:xfrm>
                     <a:prstGeom prst="rect">
                       <a:avLst/>
@@ -662,17 +571,19 @@
           </wp:inline>
         </w:drawing>
       </w:r>
-    </w:p>
-    <w:p>
-      <w:pPr>
-        <w:spacing w:after="240" w:line="276" w:lineRule="auto"/>
-      </w:pPr>
-      <w:r>
-        <w:rPr>
-          <w:rFonts w:ascii="Arial" w:eastAsia="Arial" w:hAnsi="Arial" w:cs="Arial"/>
-          <w:b/>
-          <w:color w:val="222222"/>
-        </w:rPr>
+      <w:bookmarkEnd w:id="0"/>
+    </w:p>
+    <w:p>
+      <w:pPr>
+        <w:spacing w:after="240" w:line="276" w:lineRule="auto"/>
+      </w:pPr>
+      <w:r>
+        <w:rPr>
+          <w:rFonts w:ascii="Arial" w:eastAsia="Arial" w:hAnsi="Arial" w:cs="Arial"/>
+          <w:b/>
+          <w:color w:val="222222"/>
+        </w:rPr>
+        <w:lastRenderedPageBreak/>
         <w:t>Settings Checker</w:t>
       </w:r>
     </w:p>
@@ -998,7 +909,15 @@
           <w:rFonts w:ascii="Arial" w:eastAsia="Arial" w:hAnsi="Arial" w:cs="Arial"/>
           <w:color w:val="222222"/>
         </w:rPr>
-        <w:t xml:space="preserve"> class does pretty much the same but with messages. The receiver can only handle received messages, for outgoing messages another service is used because the Android mechanism for outgoing SMSs are different. In case of calls the calls could be blocked or cancelled but for messages its different and specially with outgoing messages. There is no way yet known which could be used to alter the content of outgoing messages, or better block them. The Incoming SMS are deemed malicious and is reported to the user, if the message content contains numbers that are not saved in the contact list of user.</w:t>
+        <w:t xml:space="preserve"> class does pretty much the same but with messages. The receiver can only handle received messages, for outgoing messages another service is used because the Android mechanism for outgoing SMSs are different. In case of calls the calls could be blocked or cancelled but for messages its different and specially with outgoing messages. There is no way yet known which could be used </w:t>
+      </w:r>
+      <w:r>
+        <w:rPr>
+          <w:rFonts w:ascii="Arial" w:eastAsia="Arial" w:hAnsi="Arial" w:cs="Arial"/>
+          <w:color w:val="222222"/>
+        </w:rPr>
+        <w:lastRenderedPageBreak/>
+        <w:t>to alter the content of outgoing messages, or better block them. The Incoming SMS are deemed malicious and is reported to the user, if the message content contains numbers that are not saved in the contact list of user.</w:t>
       </w:r>
     </w:p>
     <w:p>
@@ -1197,6 +1116,7 @@
           <w:noProof/>
           <w:lang w:val="en-US"/>
         </w:rPr>
+        <w:lastRenderedPageBreak/>
         <w:drawing>
           <wp:inline distT="114300" distB="114300" distL="114300" distR="114300" wp14:anchorId="193FC7D6" wp14:editId="3EE21636">
             <wp:extent cx="4883785" cy="4997450"/>
@@ -1425,6 +1345,7 @@
           <w:rFonts w:ascii="Arial" w:eastAsia="Arial" w:hAnsi="Arial" w:cs="Arial"/>
           <w:color w:val="222222"/>
         </w:rPr>
+        <w:lastRenderedPageBreak/>
         <w:t>Whenever the user enters the password it is validated by getting the byte array from the database and comparing it with the string hash of the passcode entered by the user. If they match password is confirmed and access is granted.</w:t>
       </w:r>
     </w:p>
@@ -1489,23 +1410,7 @@
           <w:rFonts w:ascii="Arial" w:eastAsia="Arial" w:hAnsi="Arial" w:cs="Arial"/>
           <w:color w:val="222222"/>
         </w:rPr>
-        <w:t xml:space="preserve"> for Wi-Fi. This receiver listens to change in state of the Device's Wi-Fi. If there is a change (User switches on/off the Wi-Fi), SeraphimDroid password prompt is shown, and the service is returned to </w:t>
-      </w:r>
-      <w:proofErr w:type="spellStart"/>
-      <w:r>
-        <w:rPr>
-          <w:rFonts w:ascii="Arial" w:eastAsia="Arial" w:hAnsi="Arial" w:cs="Arial"/>
-          <w:color w:val="222222"/>
-        </w:rPr>
-        <w:t>it's</w:t>
-      </w:r>
-      <w:proofErr w:type="spellEnd"/>
-      <w:r>
-        <w:rPr>
-          <w:rFonts w:ascii="Arial" w:eastAsia="Arial" w:hAnsi="Arial" w:cs="Arial"/>
-          <w:color w:val="222222"/>
-        </w:rPr>
-        <w:t xml:space="preserve"> previous state. </w:t>
+        <w:t xml:space="preserve"> for Wi-Fi. This receiver listens to change in state of the Device's Wi-Fi. If there is a change (User switches on/off the Wi-Fi), SeraphimDroid password prompt is shown, and the service is returned to it's previous state. </w:t>
       </w:r>
     </w:p>
     <w:p>
@@ -1759,23 +1664,7 @@
           <w:color w:val="222222"/>
         </w:rPr>
         <w:tab/>
-        <w:t xml:space="preserve">Geo-fencing is the most resource intensive service, it requires you to provide Device Administrator Privilege to the application, which controls the device lock, and wiping of data. Moreover, it asks you to enable GPS for better location tracking, so GPS is </w:t>
-      </w:r>
-      <w:proofErr w:type="spellStart"/>
-      <w:r>
-        <w:rPr>
-          <w:rFonts w:ascii="Arial" w:eastAsia="Arial" w:hAnsi="Arial" w:cs="Arial"/>
-          <w:color w:val="222222"/>
-        </w:rPr>
-        <w:t>must</w:t>
-      </w:r>
-      <w:proofErr w:type="spellEnd"/>
-      <w:r>
-        <w:rPr>
-          <w:rFonts w:ascii="Arial" w:eastAsia="Arial" w:hAnsi="Arial" w:cs="Arial"/>
-          <w:color w:val="222222"/>
-        </w:rPr>
-        <w:t xml:space="preserve"> too. Once these features are enabled only then you could access the feature of this service to the full extent.</w:t>
+        <w:t>Geo-fencing is the most resource intensive service, it requires you to provide Device Administrator Privilege to the application, which controls the device lock, and wiping of data. Moreover, it asks you to enable GPS for better location tracking, so GPS is must too. Once these features are enabled only then you could access the feature of this service to the full extent.</w:t>
       </w:r>
     </w:p>
     <w:p>
@@ -1866,6 +1755,7 @@
           <w:rFonts w:ascii="Arial" w:eastAsia="Arial" w:hAnsi="Arial" w:cs="Arial"/>
           <w:color w:val="222222"/>
         </w:rPr>
+        <w:lastRenderedPageBreak/>
         <w:t xml:space="preserve">The other important class is </w:t>
       </w:r>
       <w:proofErr w:type="spellStart"/>
@@ -2172,6 +2062,7 @@
           <w:sz w:val="28"/>
           <w:szCs w:val="28"/>
         </w:rPr>
+        <w:lastRenderedPageBreak/>
         <w:t>Knowledge Base</w:t>
       </w:r>
     </w:p>
@@ -2377,7 +2268,7 @@
         <w:rPr>
           <w:rFonts w:ascii="Arial" w:hAnsi="Arial"/>
           <w:noProof/>
-          <w:lang w:val="en-US" w:bidi="hi-IN"/>
+          <w:lang w:val="en-US"/>
         </w:rPr>
         <w:drawing>
           <wp:inline distT="0" distB="0" distL="0" distR="0" wp14:anchorId="6DA18FDF" wp14:editId="6A194EED">
@@ -2572,7 +2463,7 @@
         <w:rPr>
           <w:rFonts w:ascii="Arial" w:hAnsi="Arial"/>
           <w:noProof/>
-          <w:lang w:val="en-US" w:bidi="hi-IN"/>
+          <w:lang w:val="en-US"/>
         </w:rPr>
         <w:drawing>
           <wp:inline distT="0" distB="0" distL="0" distR="0" wp14:anchorId="33040A70" wp14:editId="3D113C96">
@@ -2640,8 +2531,9 @@
         <w:rPr>
           <w:rFonts w:ascii="Arial" w:hAnsi="Arial"/>
           <w:noProof/>
-          <w:lang w:val="en-US" w:bidi="hi-IN"/>
-        </w:rPr>
+          <w:lang w:val="en-US"/>
+        </w:rPr>
+        <w:lastRenderedPageBreak/>
         <w:drawing>
           <wp:inline distT="0" distB="0" distL="0" distR="0" wp14:anchorId="594E0E6C" wp14:editId="228C2D76">
             <wp:extent cx="5437083" cy="4324350"/>
@@ -2694,8 +2586,6 @@
           <w:bCs w:val="0"/>
         </w:rPr>
       </w:pPr>
-      <w:bookmarkStart w:id="0" w:name="_GoBack"/>
-      <w:bookmarkEnd w:id="0"/>
     </w:p>
     <w:p>
       <w:pPr>
@@ -2889,7 +2779,7 @@
         <w:rPr>
           <w:rFonts w:ascii="Arial" w:hAnsi="Arial"/>
           <w:noProof/>
-          <w:lang w:val="en-US" w:bidi="hi-IN"/>
+          <w:lang w:val="en-US"/>
         </w:rPr>
         <w:drawing>
           <wp:inline distT="0" distB="0" distL="0" distR="0" wp14:anchorId="76B8D4BE" wp14:editId="2BC664CD">
@@ -3000,8 +2890,9 @@
           <w:noProof/>
           <w:sz w:val="20"/>
           <w:szCs w:val="20"/>
-          <w:lang w:val="en-US" w:bidi="hi-IN"/>
-        </w:rPr>
+          <w:lang w:val="en-US"/>
+        </w:rPr>
+        <w:lastRenderedPageBreak/>
         <w:drawing>
           <wp:inline distT="0" distB="0" distL="0" distR="0" wp14:anchorId="44F5FC60" wp14:editId="2BDFB8AE">
             <wp:extent cx="5727700" cy="2391410"/>
@@ -3316,7 +3207,7 @@
           <w:noProof/>
           <w:sz w:val="21"/>
           <w:szCs w:val="21"/>
-          <w:lang w:val="en-US" w:bidi="hi-IN"/>
+          <w:lang w:val="en-US"/>
         </w:rPr>
         <w:drawing>
           <wp:inline distT="0" distB="0" distL="0" distR="0" wp14:anchorId="6CC94585" wp14:editId="007CEEF7">
@@ -3431,8 +3322,9 @@
           <w:noProof/>
           <w:sz w:val="21"/>
           <w:szCs w:val="21"/>
-          <w:lang w:val="en-US" w:bidi="hi-IN"/>
-        </w:rPr>
+          <w:lang w:val="en-US"/>
+        </w:rPr>
+        <w:lastRenderedPageBreak/>
         <w:drawing>
           <wp:inline distT="0" distB="0" distL="0" distR="0" wp14:anchorId="53E81FB8" wp14:editId="0B15B336">
             <wp:extent cx="5727700" cy="2418080"/>
@@ -3504,6 +3396,108 @@
       <w:pPr>
         <w:rPr>
           <w:rStyle w:val="Strong"/>
+          <w:rFonts w:ascii="Arial" w:hAnsi="Arial"/>
+          <w:b w:val="0"/>
+          <w:bCs w:val="0"/>
+          <w:sz w:val="21"/>
+          <w:szCs w:val="21"/>
+        </w:rPr>
+      </w:pPr>
+    </w:p>
+    <w:p>
+      <w:pPr>
+        <w:rPr>
+          <w:rStyle w:val="Strong"/>
+          <w:rFonts w:ascii="Arial" w:hAnsi="Arial"/>
+          <w:bCs w:val="0"/>
+          <w:sz w:val="28"/>
+          <w:szCs w:val="21"/>
+        </w:rPr>
+      </w:pPr>
+      <w:r>
+        <w:rPr>
+          <w:rStyle w:val="Strong"/>
+          <w:rFonts w:ascii="Arial" w:hAnsi="Arial"/>
+          <w:bCs w:val="0"/>
+          <w:sz w:val="28"/>
+          <w:szCs w:val="21"/>
+        </w:rPr>
+        <w:t>Search for the Knowledge Base</w:t>
+      </w:r>
+    </w:p>
+    <w:p>
+      <w:pPr>
+        <w:rPr>
+          <w:rStyle w:val="Strong"/>
+          <w:rFonts w:ascii="Arial" w:hAnsi="Arial"/>
+          <w:bCs w:val="0"/>
+          <w:sz w:val="28"/>
+          <w:szCs w:val="21"/>
+        </w:rPr>
+      </w:pPr>
+    </w:p>
+    <w:p>
+      <w:pPr>
+        <w:rPr>
+          <w:rStyle w:val="Strong"/>
+          <w:rFonts w:ascii="Arial" w:hAnsi="Arial"/>
+          <w:b w:val="0"/>
+          <w:bCs w:val="0"/>
+          <w:sz w:val="22"/>
+          <w:szCs w:val="21"/>
+        </w:rPr>
+      </w:pPr>
+      <w:r>
+        <w:rPr>
+          <w:rStyle w:val="Strong"/>
+          <w:rFonts w:ascii="Arial" w:hAnsi="Arial"/>
+          <w:b w:val="0"/>
+          <w:bCs w:val="0"/>
+          <w:sz w:val="22"/>
+          <w:szCs w:val="21"/>
+        </w:rPr>
+        <w:t>The Application uses a Compiled Library for searching through the articles present and available on the Knowledge Base. It basically performs a query on the Parsed and Indexed Data from the JSON in the Assets which is indexed and refreshed whenever the Article is Updated.</w:t>
+      </w:r>
+      <w:r>
+        <w:rPr>
+          <w:rStyle w:val="Strong"/>
+          <w:rFonts w:ascii="Arial" w:hAnsi="Arial"/>
+          <w:b w:val="0"/>
+          <w:bCs w:val="0"/>
+          <w:sz w:val="22"/>
+          <w:szCs w:val="21"/>
+        </w:rPr>
+        <w:br/>
+      </w:r>
+      <w:r>
+        <w:rPr>
+          <w:rStyle w:val="Strong"/>
+          <w:rFonts w:ascii="Arial" w:hAnsi="Arial"/>
+          <w:b w:val="0"/>
+          <w:bCs w:val="0"/>
+          <w:sz w:val="22"/>
+          <w:szCs w:val="21"/>
+        </w:rPr>
+        <w:br/>
+        <w:t>The Library is basically a port for Lucene to work on Android using the JARs from the Lucene Core Library. The App uses Lucene so that it can perform faster and reliable search results based and sorted on the basis of Relevence.</w:t>
+      </w:r>
+    </w:p>
+    <w:p>
+      <w:pPr>
+        <w:rPr>
+          <w:rStyle w:val="Strong"/>
+          <w:rFonts w:ascii="Arial" w:hAnsi="Arial"/>
+          <w:b w:val="0"/>
+          <w:bCs w:val="0"/>
+          <w:sz w:val="21"/>
+          <w:szCs w:val="21"/>
+        </w:rPr>
+      </w:pPr>
+    </w:p>
+    <w:p>
+      <w:pPr>
+        <w:rPr>
+          <w:rStyle w:val="Strong"/>
           <w:sz w:val="32"/>
           <w:szCs w:val="32"/>
         </w:rPr>
@@ -3552,23 +3546,7 @@
             <w:sz w:val="32"/>
             <w:szCs w:val="32"/>
           </w:rPr>
-          <w:t>-educate available</w:t>
-        </w:r>
-        <w:r>
-          <w:rPr>
-            <w:rStyle w:val="Hyperlink"/>
-            <w:sz w:val="32"/>
-            <w:szCs w:val="32"/>
-          </w:rPr>
-          <w:t xml:space="preserve"> </w:t>
-        </w:r>
-        <w:r>
-          <w:rPr>
-            <w:rStyle w:val="Hyperlink"/>
-            <w:sz w:val="32"/>
-            <w:szCs w:val="32"/>
-          </w:rPr>
-          <w:t>here</w:t>
+          <w:t>-educate available here</w:t>
         </w:r>
       </w:hyperlink>
       <w:r>
@@ -3597,8 +3575,8 @@
         </w:rPr>
         <w:t xml:space="preserve"> for you to Visit.</w:t>
       </w:r>
-    </w:p>
-    <w:bookmarkEnd w:id="1"/>
+      <w:bookmarkEnd w:id="1"/>
+    </w:p>
     <w:sectPr>
       <w:pgSz w:w="11900" w:h="16840"/>
       <w:pgMar w:top="1440" w:right="1440" w:bottom="1440" w:left="1440" w:header="708" w:footer="708" w:gutter="0"/>
@@ -3779,15 +3757,6 @@
     <w:lsdException w:name="Balloon Text" w:semiHidden="1" w:unhideWhenUsed="1"/>
     <w:lsdException w:name="Table Grid" w:uiPriority="39"/>
     <w:lsdException w:name="Table Theme" w:semiHidden="1" w:unhideWhenUsed="1"/>
-    <w:lsdException w:name="Note Level 1" w:semiHidden="1" w:unhideWhenUsed="1"/>
-    <w:lsdException w:name="Note Level 2" w:semiHidden="1" w:unhideWhenUsed="1"/>
-    <w:lsdException w:name="Note Level 3" w:semiHidden="1" w:unhideWhenUsed="1"/>
-    <w:lsdException w:name="Note Level 4" w:semiHidden="1" w:unhideWhenUsed="1"/>
-    <w:lsdException w:name="Note Level 5" w:semiHidden="1" w:unhideWhenUsed="1"/>
-    <w:lsdException w:name="Note Level 6" w:semiHidden="1" w:unhideWhenUsed="1"/>
-    <w:lsdException w:name="Note Level 7" w:semiHidden="1" w:unhideWhenUsed="1"/>
-    <w:lsdException w:name="Note Level 8" w:semiHidden="1" w:unhideWhenUsed="1"/>
-    <w:lsdException w:name="Note Level 9" w:semiHidden="1" w:unhideWhenUsed="1"/>
     <w:lsdException w:name="Placeholder Text" w:semiHidden="1"/>
     <w:lsdException w:name="No Spacing" w:uiPriority="1" w:qFormat="1"/>
     <w:lsdException w:name="Light Shading" w:uiPriority="60"/>

</xml_diff>

<commit_message>
add User Guide to the App
</commit_message>
<xml_diff>
--- a/Documentation/OWASP Seraphimdroid Documentation.docx
+++ b/Documentation/OWASP Seraphimdroid Documentation.docx
@@ -26,6 +26,26 @@
     </w:p>
     <w:p>
       <w:pPr>
+        <w:jc w:val="center"/>
+        <w:rPr>
+          <w:bCs/>
+          <w:sz w:val="20"/>
+          <w:szCs w:val="48"/>
+          <w:lang w:val="en-US"/>
+        </w:rPr>
+      </w:pPr>
+      <w:r>
+        <w:rPr>
+          <w:bCs/>
+          <w:sz w:val="20"/>
+          <w:szCs w:val="48"/>
+          <w:lang w:val="en-US"/>
+        </w:rPr>
+        <w:t>By Nikola Milosevic, Furquan Ahmed, Kartik Kohli, Aditya Dua</w:t>
+      </w:r>
+    </w:p>
+    <w:p>
+      <w:pPr>
         <w:rPr>
           <w:b/>
           <w:bCs/>
@@ -34,6 +54,8 @@
           <w:lang w:val="en-US"/>
         </w:rPr>
       </w:pPr>
+      <w:bookmarkStart w:id="0" w:name="_GoBack"/>
+      <w:bookmarkEnd w:id="0"/>
     </w:p>
     <w:p>
       <w:pPr>
@@ -518,7 +540,6 @@
       <w:pPr>
         <w:spacing w:after="240" w:line="276" w:lineRule="auto"/>
       </w:pPr>
-      <w:bookmarkStart w:id="0" w:name="_GoBack"/>
       <w:r>
         <w:rPr>
           <w:rFonts w:ascii="Arial" w:eastAsia="Arial" w:hAnsi="Arial" w:cs="Arial"/>
@@ -571,7 +592,6 @@
           </wp:inline>
         </w:drawing>
       </w:r>
-      <w:bookmarkEnd w:id="0"/>
     </w:p>
     <w:p>
       <w:pPr>

</xml_diff>